<commit_message>
HOT-56 - Docs ready to convert to HTML.
</commit_message>
<xml_diff>
--- a/hotrod/docs/release-3.0/01-welcome-to-hotrod.docx
+++ b/hotrod/docs/release-3.0/01-welcome-to-hotrod.docx
@@ -20,50 +20,69 @@
       </w:pPr>
       <w:r>
         <w:rPr/>
-        <w:t>HotRod is a lightweight code generator for MyBatis and Spring JDBC.</w:t>
-      </w:r>
-    </w:p>
-    <w:p>
-      <w:pPr>
-        <w:pStyle w:val="Normal"/>
-        <w:rPr/>
-      </w:pPr>
-      <w:r>
-        <w:rPr/>
-      </w:r>
-    </w:p>
-    <w:p>
-      <w:pPr>
-        <w:pStyle w:val="Normal"/>
-        <w:rPr/>
-      </w:pPr>
-      <w:r>
-        <w:rPr/>
-        <w:t xml:space="preserve">HotRod's main goal is to dramatically reduce the amount of time devoted to writing and debugging the persistence layer of a </w:t>
-      </w:r>
-      <w:r>
-        <w:rPr/>
-        <w:t>Java</w:t>
-      </w:r>
-      <w:r>
-        <w:rPr/>
-        <w:t xml:space="preserve"> application. HotRod uses JDBC to retrieve the structure of an existing database and generate all DAO </w:t>
-      </w:r>
-      <w:r>
-        <w:rPr/>
-        <w:t>Java</w:t>
-      </w:r>
-      <w:r>
-        <w:rPr/>
-        <w:t xml:space="preserve"> classes that expose simple </w:t>
-      </w:r>
-      <w:r>
-        <w:rPr/>
-        <w:t>Java</w:t>
-      </w:r>
-      <w:r>
-        <w:rPr/>
-        <w:t xml:space="preserve"> methods to perform all interaction with the database.</w:t>
+        <w:t>HotRod is a lightweight Java code generator for MyBatis.</w:t>
+      </w:r>
+    </w:p>
+    <w:p>
+      <w:pPr>
+        <w:pStyle w:val="Normal"/>
+        <w:rPr/>
+      </w:pPr>
+      <w:r>
+        <w:rPr/>
+      </w:r>
+    </w:p>
+    <w:p>
+      <w:pPr>
+        <w:pStyle w:val="Normal"/>
+        <w:rPr/>
+      </w:pPr>
+      <w:r>
+        <w:rPr/>
+        <w:t xml:space="preserve">HotRod is </w:t>
+      </w:r>
+      <w:r>
+        <w:rPr/>
+        <w:t xml:space="preserve">also </w:t>
+      </w:r>
+      <w:r>
+        <w:rPr/>
+        <w:t>developing support for Spring JDCB</w:t>
+      </w:r>
+      <w:r>
+        <w:rPr/>
+        <w:t xml:space="preserve"> and this </w:t>
+      </w:r>
+      <w:r>
+        <w:rPr/>
+        <w:t>generator</w:t>
+      </w:r>
+      <w:r>
+        <w:rPr/>
+        <w:t xml:space="preserve"> is </w:t>
+      </w:r>
+      <w:r>
+        <w:rPr/>
+        <w:t>in experimental mode as of version 1.0.0.</w:t>
+      </w:r>
+    </w:p>
+    <w:p>
+      <w:pPr>
+        <w:pStyle w:val="Normal"/>
+        <w:rPr/>
+      </w:pPr>
+      <w:r>
+        <w:rPr/>
+      </w:r>
+    </w:p>
+    <w:p>
+      <w:pPr>
+        <w:pStyle w:val="Normal"/>
+        <w:rPr/>
+      </w:pPr>
+      <w:r>
+        <w:rPr/>
+        <w:t>HotRod's main goal is to dramatically reduce the amount of time devoted to writing and debugging the persistence layer of a Java application. HotRod uses JDBC to retrieve the structure of an existing database and generates all DAO Java classes that expose simple Java methods to perform all interaction with the database.</w:t>
       </w:r>
     </w:p>
     <w:p>
@@ -131,26 +150,42 @@
       </w:r>
       <w:r>
         <w:rPr/>
-        <w:t xml:space="preserve"> queries. When complex, native, and/or dynamic SQL is needed the developer only needs to provide the SQL statements and HotRod takes it from there, automating all the rest.</w:t>
-      </w:r>
-    </w:p>
-    <w:p>
-      <w:pPr>
-        <w:pStyle w:val="Normal"/>
-        <w:rPr/>
-      </w:pPr>
-      <w:r>
-        <w:rPr/>
-      </w:r>
-    </w:p>
-    <w:p>
-      <w:pPr>
-        <w:pStyle w:val="Normal"/>
-        <w:rPr/>
-      </w:pPr>
-      <w:r>
-        <w:rPr/>
-        <w:t xml:space="preserve">HotRod is not an O/R mapper. Its goal is to dramatically cut down the development effort of the persistence layer without entering the realm of heavyweight frameworks, tools, or libraries. There are no inheritance, aggregation or composition, no active objects, no heavy objects, no entity </w:t>
+        <w:t xml:space="preserve"> queries. When complex, native, and/or dynamic SQL is needed the developer provide</w:t>
+      </w:r>
+      <w:r>
+        <w:rPr/>
+        <w:t>s</w:t>
+      </w:r>
+      <w:r>
+        <w:rPr/>
+        <w:t xml:space="preserve"> the SQL statements and HotRod takes it from there, automating all the rest.</w:t>
+      </w:r>
+    </w:p>
+    <w:p>
+      <w:pPr>
+        <w:pStyle w:val="Normal"/>
+        <w:rPr/>
+      </w:pPr>
+      <w:r>
+        <w:rPr/>
+      </w:r>
+    </w:p>
+    <w:p>
+      <w:pPr>
+        <w:pStyle w:val="Normal"/>
+        <w:rPr/>
+      </w:pPr>
+      <w:r>
+        <w:rPr/>
+        <w:t xml:space="preserve">HotRod is </w:t>
+      </w:r>
+      <w:r>
+        <w:rPr/>
+        <w:t xml:space="preserve">a </w:t>
+      </w:r>
+      <w:r>
+        <w:rPr/>
+        <w:t xml:space="preserve">lightweight O/R mapper. Its goal is to dramatically cut down the development effort of the persistence layer without entering the realm of heavyweight frameworks, tools, or libraries. There is no inheritance, aggregation or composition, no heavy objects, no entity </w:t>
       </w:r>
       <w:r>
         <w:rPr>
@@ -160,7 +195,7 @@
       </w:r>
       <w:r>
         <w:rPr/>
-        <w:t>, no obscure caching, no baroque layer of abstraction. All generated DAOs/</w:t>
+        <w:t>, no obscure caching, no byzantine layer of abstraction. All generated DAOs/</w:t>
       </w:r>
       <w:r>
         <w:rPr>
@@ -170,34 +205,34 @@
       </w:r>
       <w:r>
         <w:rPr/>
-        <w:t xml:space="preserve"> stay close to the tables, views, and SQL statements for easy understanding and debugging.</w:t>
-      </w:r>
-    </w:p>
-    <w:p>
-      <w:pPr>
-        <w:pStyle w:val="Normal"/>
-        <w:rPr/>
-      </w:pPr>
-      <w:r>
-        <w:rPr/>
-      </w:r>
-    </w:p>
-    <w:p>
-      <w:pPr>
-        <w:pStyle w:val="Normal"/>
-        <w:rPr/>
-      </w:pPr>
-      <w:r>
-        <w:rPr/>
-        <w:t xml:space="preserve">The MyBatis Generator produces all the DAOs, the mappers, and the main MyBatis configuration file. The Spring JDBC Generator produces all the </w:t>
-      </w:r>
-      <w:r>
-        <w:rPr/>
-        <w:t>Java</w:t>
-      </w:r>
-      <w:r>
-        <w:rPr/>
-        <w:t xml:space="preserve"> interfaces and concrete classes needed to communicate with the database.</w:t>
+        <w:t xml:space="preserve"> stay close to the tables, views, and SQL statements for easy understanding and debugging. Additionally it generates a high performance persistence layer since it produces </w:t>
+      </w:r>
+      <w:r>
+        <w:rPr/>
+        <w:t xml:space="preserve">minimal </w:t>
+      </w:r>
+      <w:r>
+        <w:rPr/>
+        <w:t>SQL queries, even when complex logic is needed.</w:t>
+      </w:r>
+    </w:p>
+    <w:p>
+      <w:pPr>
+        <w:pStyle w:val="Normal"/>
+        <w:rPr/>
+      </w:pPr>
+      <w:r>
+        <w:rPr/>
+      </w:r>
+    </w:p>
+    <w:p>
+      <w:pPr>
+        <w:pStyle w:val="Normal"/>
+        <w:rPr/>
+      </w:pPr>
+      <w:r>
+        <w:rPr/>
+        <w:t>The MyBatis Generator produces all the DAOs, the mappers, and the main MyBatis configuration file. The Spring JDBC Generator (experimental) produces all the Java interfaces and concrete classes needed to communicate with the database.</w:t>
         <w:br/>
         <w:br/>
         <w:t>Additionally, all generated DAOs support adding custom logic to them. Upon database changes they can be rapidly regenerated without losing the custom logic.</w:t>
@@ -219,26 +254,34 @@
       </w:pPr>
       <w:r>
         <w:rPr/>
-        <w:t>HotRod includes simplified MyBatis transactions, standard MyBatis transactions, and Spring declarative transactions.</w:t>
-      </w:r>
-    </w:p>
-    <w:p>
-      <w:pPr>
-        <w:pStyle w:val="Normal"/>
-        <w:rPr/>
-      </w:pPr>
-      <w:r>
-        <w:rPr/>
-      </w:r>
-    </w:p>
-    <w:p>
-      <w:pPr>
-        <w:pStyle w:val="Normal"/>
-        <w:rPr/>
-      </w:pPr>
-      <w:r>
-        <w:rPr/>
-        <w:t xml:space="preserve">HotRod is very flexible while generating the DAOs. Even though for simplicity it automates  the names for the tables, views, sequences, and columns, all of them can be </w:t>
+        <w:t>HotRod includes simplified MyBatis transactions</w:t>
+      </w:r>
+      <w:r>
+        <w:rPr/>
+        <w:t xml:space="preserve"> and</w:t>
+      </w:r>
+      <w:r>
+        <w:rPr/>
+        <w:t xml:space="preserve"> standard MyBatis transactions.</w:t>
+      </w:r>
+    </w:p>
+    <w:p>
+      <w:pPr>
+        <w:pStyle w:val="Normal"/>
+        <w:rPr/>
+      </w:pPr>
+      <w:r>
+        <w:rPr/>
+      </w:r>
+    </w:p>
+    <w:p>
+      <w:pPr>
+        <w:pStyle w:val="Normal"/>
+        <w:rPr/>
+      </w:pPr>
+      <w:r>
+        <w:rPr/>
+        <w:t xml:space="preserve">HotRod is very flexible while generating the DAOs. Even though it automates the names for the tables, views, sequences, and columns, all of them can be </w:t>
       </w:r>
       <w:bookmarkStart w:id="0" w:name="__DdeLink__61_142536594"/>
       <w:r>
@@ -248,32 +291,16 @@
       <w:bookmarkEnd w:id="0"/>
       <w:r>
         <w:rPr/>
-        <w:t xml:space="preserve"> at will by the developer using the configuration file. Likewise, HotRod provides default java types for all database columns; of course, they can also be overridden by the developer as needed.</w:t>
+        <w:t xml:space="preserve"> at will by the developer using the configuration file. Likewise, HotRod provides default java types for all database columns that can also be overridden as needed.</w:t>
         <w:br/>
         <w:br/>
-        <w:t xml:space="preserve">HotRod supports Oracle database, IBM DB2, SAP ASE </w:t>
-      </w:r>
-      <w:r>
-        <w:rPr/>
-        <w:t>(</w:t>
+        <w:t>HotRod supports Oracle database, IBM DB2, SAP ASE (</w:t>
       </w:r>
       <w:r>
         <w:rPr>
           <w:lang w:val="zxx" w:eastAsia="zxx" w:bidi="zxx"/>
         </w:rPr>
-        <w:t>ex-</w:t>
-      </w:r>
-      <w:r>
-        <w:rPr>
-          <w:lang w:val="zxx" w:eastAsia="zxx" w:bidi="zxx"/>
-        </w:rPr>
-        <w:t>Sybase</w:t>
-      </w:r>
-      <w:r>
-        <w:rPr>
-          <w:lang w:val="zxx" w:eastAsia="zxx" w:bidi="zxx"/>
-        </w:rPr>
-        <w:t>)</w:t>
+        <w:t>ex-Sybase)</w:t>
       </w:r>
       <w:r>
         <w:rPr/>
@@ -351,7 +378,7 @@
       <w:fldChar w:fldCharType="separate"/>
     </w:r>
     <w:r>
-      <w:t>1</w:t>
+      <w:t>2</w:t>
     </w:r>
     <w:r>
       <w:fldChar w:fldCharType="end"/>
@@ -371,7 +398,7 @@
       <w:fldChar w:fldCharType="separate"/>
     </w:r>
     <w:r>
-      <w:t>1</w:t>
+      <w:t>2</w:t>
     </w:r>
     <w:r>
       <w:fldChar w:fldCharType="end"/>

</xml_diff>